<commit_message>
Updated readme and Guide
</commit_message>
<xml_diff>
--- a/iprPy Guide.docx
+++ b/iprPy Guide.docx
@@ -16,8 +16,985 @@
           <w:b/>
           <w:sz w:val="32"/>
         </w:rPr>
-        <w:t>Installation</w:t>
-      </w:r>
+        <w:t>Introduction</w:t>
+      </w:r>
+    </w:p>
+    <w:p>
+      <w:pPr>
+        <w:rPr>
+          <w:rFonts w:ascii="Times New Roman" w:hAnsi="Times New Roman" w:cs="Times New Roman"/>
+          <w:sz w:val="24"/>
+        </w:rPr>
+      </w:pPr>
+      <w:r>
+        <w:rPr>
+          <w:rFonts w:ascii="Times New Roman" w:hAnsi="Times New Roman" w:cs="Times New Roman"/>
+          <w:sz w:val="24"/>
+        </w:rPr>
+        <w:t xml:space="preserve">The </w:t>
+      </w:r>
+      <w:proofErr w:type="spellStart"/>
+      <w:r>
+        <w:rPr>
+          <w:rFonts w:ascii="Times New Roman" w:hAnsi="Times New Roman" w:cs="Times New Roman"/>
+          <w:sz w:val="24"/>
+        </w:rPr>
+        <w:t>iprPy</w:t>
+      </w:r>
+      <w:proofErr w:type="spellEnd"/>
+      <w:r>
+        <w:rPr>
+          <w:rFonts w:ascii="Times New Roman" w:hAnsi="Times New Roman" w:cs="Times New Roman"/>
+          <w:sz w:val="24"/>
+        </w:rPr>
+        <w:t xml:space="preserve"> framework </w:t>
+      </w:r>
+      <w:r>
+        <w:rPr>
+          <w:rFonts w:ascii="Times New Roman" w:hAnsi="Times New Roman" w:cs="Times New Roman"/>
+          <w:sz w:val="24"/>
+        </w:rPr>
+        <w:t>consists of</w:t>
+      </w:r>
+      <w:r>
+        <w:rPr>
+          <w:rFonts w:ascii="Times New Roman" w:hAnsi="Times New Roman" w:cs="Times New Roman"/>
+          <w:sz w:val="24"/>
+        </w:rPr>
+        <w:t xml:space="preserve"> tools </w:t>
+      </w:r>
+      <w:r>
+        <w:rPr>
+          <w:rFonts w:ascii="Times New Roman" w:hAnsi="Times New Roman" w:cs="Times New Roman"/>
+          <w:sz w:val="24"/>
+        </w:rPr>
+        <w:t>created to</w:t>
+      </w:r>
+      <w:r>
+        <w:rPr>
+          <w:rFonts w:ascii="Times New Roman" w:hAnsi="Times New Roman" w:cs="Times New Roman"/>
+          <w:sz w:val="24"/>
+        </w:rPr>
+        <w:t xml:space="preserve"> help researchers design and run </w:t>
+      </w:r>
+      <w:r>
+        <w:rPr>
+          <w:rFonts w:ascii="Times New Roman" w:hAnsi="Times New Roman" w:cs="Times New Roman"/>
+          <w:sz w:val="24"/>
+        </w:rPr>
+        <w:t xml:space="preserve">scientific </w:t>
+      </w:r>
+      <w:r>
+        <w:rPr>
+          <w:rFonts w:ascii="Times New Roman" w:hAnsi="Times New Roman" w:cs="Times New Roman"/>
+          <w:sz w:val="24"/>
+        </w:rPr>
+        <w:t xml:space="preserve">calculations in a better and smarter manner. </w:t>
+      </w:r>
+      <w:r>
+        <w:rPr>
+          <w:rFonts w:ascii="Times New Roman" w:hAnsi="Times New Roman" w:cs="Times New Roman"/>
+          <w:sz w:val="24"/>
+        </w:rPr>
+        <w:t xml:space="preserve">In particular, there is built-in functionality and guiding principles that support the development of calculations to be reproducible, reusable, adaptable, </w:t>
+      </w:r>
+      <w:r>
+        <w:rPr>
+          <w:rFonts w:ascii="Times New Roman" w:hAnsi="Times New Roman" w:cs="Times New Roman"/>
+          <w:sz w:val="24"/>
+        </w:rPr>
+        <w:t>and sharable. All data produced by the calculations is in a format that can be easily understood and interpreted by both humans and computers.</w:t>
+      </w:r>
+      <w:r>
+        <w:rPr>
+          <w:rFonts w:ascii="Times New Roman" w:hAnsi="Times New Roman" w:cs="Times New Roman"/>
+          <w:sz w:val="24"/>
+        </w:rPr>
+        <w:t xml:space="preserve"> Additional tools are included that make it possible to perform any implemented calculation in a high-throughput manner allowing for comparative studies of methods and models, parameter investigations, and full statistical verifications.</w:t>
+      </w:r>
+    </w:p>
+    <w:p>
+      <w:pPr>
+        <w:rPr>
+          <w:rFonts w:ascii="Times New Roman" w:hAnsi="Times New Roman" w:cs="Times New Roman"/>
+          <w:sz w:val="24"/>
+        </w:rPr>
+      </w:pPr>
+      <w:r>
+        <w:rPr>
+          <w:rFonts w:ascii="Times New Roman" w:hAnsi="Times New Roman" w:cs="Times New Roman"/>
+          <w:sz w:val="24"/>
+        </w:rPr>
+        <w:t>W</w:t>
+      </w:r>
+      <w:r>
+        <w:rPr>
+          <w:rFonts w:ascii="Times New Roman" w:hAnsi="Times New Roman" w:cs="Times New Roman"/>
+          <w:sz w:val="24"/>
+        </w:rPr>
+        <w:t xml:space="preserve">hy is all of this important? A simple way to outline this is by walking through the </w:t>
+      </w:r>
+      <w:r>
+        <w:rPr>
+          <w:rFonts w:ascii="Times New Roman" w:hAnsi="Times New Roman" w:cs="Times New Roman"/>
+          <w:sz w:val="24"/>
+        </w:rPr>
+        <w:t>t</w:t>
+      </w:r>
+      <w:r>
+        <w:rPr>
+          <w:rFonts w:ascii="Times New Roman" w:hAnsi="Times New Roman" w:cs="Times New Roman"/>
+          <w:sz w:val="24"/>
+        </w:rPr>
+        <w:t xml:space="preserve">ypical steps that </w:t>
+      </w:r>
+      <w:r>
+        <w:rPr>
+          <w:rFonts w:ascii="Times New Roman" w:hAnsi="Times New Roman" w:cs="Times New Roman"/>
+          <w:sz w:val="24"/>
+        </w:rPr>
+        <w:t xml:space="preserve">a </w:t>
+      </w:r>
+      <w:r>
+        <w:rPr>
+          <w:rFonts w:ascii="Times New Roman" w:hAnsi="Times New Roman" w:cs="Times New Roman"/>
+          <w:sz w:val="24"/>
+        </w:rPr>
+        <w:t>computational scientist go</w:t>
+      </w:r>
+      <w:r>
+        <w:rPr>
+          <w:rFonts w:ascii="Times New Roman" w:hAnsi="Times New Roman" w:cs="Times New Roman"/>
+          <w:sz w:val="24"/>
+        </w:rPr>
+        <w:t>es</w:t>
+      </w:r>
+      <w:r>
+        <w:rPr>
+          <w:rFonts w:ascii="Times New Roman" w:hAnsi="Times New Roman" w:cs="Times New Roman"/>
+          <w:sz w:val="24"/>
+        </w:rPr>
+        <w:t xml:space="preserve"> through during </w:t>
+      </w:r>
+      <w:r>
+        <w:rPr>
+          <w:rFonts w:ascii="Times New Roman" w:hAnsi="Times New Roman" w:cs="Times New Roman"/>
+          <w:sz w:val="24"/>
+        </w:rPr>
+        <w:t xml:space="preserve">a molecular dynamics (MD) </w:t>
+      </w:r>
+      <w:r>
+        <w:rPr>
+          <w:rFonts w:ascii="Times New Roman" w:hAnsi="Times New Roman" w:cs="Times New Roman"/>
+          <w:sz w:val="24"/>
+        </w:rPr>
+        <w:t>research project.</w:t>
+      </w:r>
+      <w:r>
+        <w:rPr>
+          <w:rFonts w:ascii="Times New Roman" w:hAnsi="Times New Roman" w:cs="Times New Roman"/>
+          <w:sz w:val="24"/>
+        </w:rPr>
+        <w:t xml:space="preserve"> </w:t>
+      </w:r>
+    </w:p>
+    <w:p>
+      <w:pPr>
+        <w:pStyle w:val="ListParagraph"/>
+        <w:numPr>
+          <w:ilvl w:val="0"/>
+          <w:numId w:val="11"/>
+        </w:numPr>
+        <w:rPr>
+          <w:rFonts w:ascii="Times New Roman" w:hAnsi="Times New Roman" w:cs="Times New Roman"/>
+          <w:sz w:val="24"/>
+        </w:rPr>
+      </w:pPr>
+      <w:r>
+        <w:rPr>
+          <w:rFonts w:ascii="Times New Roman" w:hAnsi="Times New Roman" w:cs="Times New Roman"/>
+          <w:sz w:val="24"/>
+        </w:rPr>
+        <w:t>The researcher b</w:t>
+      </w:r>
+      <w:r>
+        <w:rPr>
+          <w:rFonts w:ascii="Times New Roman" w:hAnsi="Times New Roman" w:cs="Times New Roman"/>
+          <w:sz w:val="24"/>
+        </w:rPr>
+        <w:t>egins by selecting appropriate</w:t>
+      </w:r>
+      <w:r>
+        <w:rPr>
+          <w:rFonts w:ascii="Times New Roman" w:hAnsi="Times New Roman" w:cs="Times New Roman"/>
+          <w:sz w:val="24"/>
+        </w:rPr>
+        <w:t xml:space="preserve"> interatomic potential</w:t>
+      </w:r>
+      <w:r>
+        <w:rPr>
+          <w:rFonts w:ascii="Times New Roman" w:hAnsi="Times New Roman" w:cs="Times New Roman"/>
+          <w:sz w:val="24"/>
+        </w:rPr>
+        <w:t>s</w:t>
+      </w:r>
+      <w:r>
+        <w:rPr>
+          <w:rFonts w:ascii="Times New Roman" w:hAnsi="Times New Roman" w:cs="Times New Roman"/>
+          <w:sz w:val="24"/>
+        </w:rPr>
+        <w:t>.</w:t>
+      </w:r>
+    </w:p>
+    <w:p>
+      <w:pPr>
+        <w:pStyle w:val="ListParagraph"/>
+        <w:numPr>
+          <w:ilvl w:val="0"/>
+          <w:numId w:val="11"/>
+        </w:numPr>
+        <w:rPr>
+          <w:rFonts w:ascii="Times New Roman" w:hAnsi="Times New Roman" w:cs="Times New Roman"/>
+          <w:sz w:val="24"/>
+        </w:rPr>
+      </w:pPr>
+      <w:r>
+        <w:rPr>
+          <w:rFonts w:ascii="Times New Roman" w:hAnsi="Times New Roman" w:cs="Times New Roman"/>
+          <w:sz w:val="24"/>
+        </w:rPr>
+        <w:t>A</w:t>
+      </w:r>
+      <w:r>
+        <w:rPr>
+          <w:rFonts w:ascii="Times New Roman" w:hAnsi="Times New Roman" w:cs="Times New Roman"/>
+          <w:sz w:val="24"/>
+        </w:rPr>
+        <w:t>tomic configuration</w:t>
+      </w:r>
+      <w:r>
+        <w:rPr>
+          <w:rFonts w:ascii="Times New Roman" w:hAnsi="Times New Roman" w:cs="Times New Roman"/>
+          <w:sz w:val="24"/>
+        </w:rPr>
+        <w:t>s</w:t>
+      </w:r>
+      <w:r>
+        <w:rPr>
+          <w:rFonts w:ascii="Times New Roman" w:hAnsi="Times New Roman" w:cs="Times New Roman"/>
+          <w:sz w:val="24"/>
+        </w:rPr>
+        <w:t xml:space="preserve"> of interest</w:t>
+      </w:r>
+      <w:r>
+        <w:rPr>
+          <w:rFonts w:ascii="Times New Roman" w:hAnsi="Times New Roman" w:cs="Times New Roman"/>
+          <w:sz w:val="24"/>
+        </w:rPr>
+        <w:t xml:space="preserve"> are constructed</w:t>
+      </w:r>
+      <w:r>
+        <w:rPr>
+          <w:rFonts w:ascii="Times New Roman" w:hAnsi="Times New Roman" w:cs="Times New Roman"/>
+          <w:sz w:val="24"/>
+        </w:rPr>
+        <w:t>.</w:t>
+      </w:r>
+    </w:p>
+    <w:p>
+      <w:pPr>
+        <w:pStyle w:val="ListParagraph"/>
+        <w:numPr>
+          <w:ilvl w:val="0"/>
+          <w:numId w:val="11"/>
+        </w:numPr>
+        <w:rPr>
+          <w:rFonts w:ascii="Times New Roman" w:hAnsi="Times New Roman" w:cs="Times New Roman"/>
+          <w:sz w:val="24"/>
+        </w:rPr>
+      </w:pPr>
+      <w:r>
+        <w:rPr>
+          <w:rFonts w:ascii="Times New Roman" w:hAnsi="Times New Roman" w:cs="Times New Roman"/>
+          <w:sz w:val="24"/>
+        </w:rPr>
+        <w:t>Simulations are performed using the potentials and configurations of interest.</w:t>
+      </w:r>
+    </w:p>
+    <w:p>
+      <w:pPr>
+        <w:pStyle w:val="ListParagraph"/>
+        <w:numPr>
+          <w:ilvl w:val="0"/>
+          <w:numId w:val="11"/>
+        </w:numPr>
+        <w:rPr>
+          <w:rFonts w:ascii="Times New Roman" w:hAnsi="Times New Roman" w:cs="Times New Roman"/>
+          <w:sz w:val="24"/>
+        </w:rPr>
+      </w:pPr>
+      <w:r>
+        <w:rPr>
+          <w:rFonts w:ascii="Times New Roman" w:hAnsi="Times New Roman" w:cs="Times New Roman"/>
+          <w:sz w:val="24"/>
+        </w:rPr>
+        <w:t xml:space="preserve">The data is extracted from </w:t>
+      </w:r>
+      <w:r>
+        <w:rPr>
+          <w:rFonts w:ascii="Times New Roman" w:hAnsi="Times New Roman" w:cs="Times New Roman"/>
+          <w:sz w:val="24"/>
+        </w:rPr>
+        <w:t>the simulation results and analyzed.</w:t>
+      </w:r>
+    </w:p>
+    <w:p>
+      <w:pPr>
+        <w:pStyle w:val="ListParagraph"/>
+        <w:numPr>
+          <w:ilvl w:val="0"/>
+          <w:numId w:val="11"/>
+        </w:numPr>
+        <w:rPr>
+          <w:rFonts w:ascii="Times New Roman" w:hAnsi="Times New Roman" w:cs="Times New Roman"/>
+          <w:sz w:val="24"/>
+        </w:rPr>
+      </w:pPr>
+      <w:r>
+        <w:rPr>
+          <w:rFonts w:ascii="Times New Roman" w:hAnsi="Times New Roman" w:cs="Times New Roman"/>
+          <w:sz w:val="24"/>
+        </w:rPr>
+        <w:t>Models are developed to explain the data and a publication is produced.</w:t>
+      </w:r>
+    </w:p>
+    <w:p>
+      <w:pPr>
+        <w:pStyle w:val="ListParagraph"/>
+        <w:numPr>
+          <w:ilvl w:val="0"/>
+          <w:numId w:val="11"/>
+        </w:numPr>
+        <w:rPr>
+          <w:rFonts w:ascii="Times New Roman" w:hAnsi="Times New Roman" w:cs="Times New Roman"/>
+          <w:sz w:val="24"/>
+        </w:rPr>
+      </w:pPr>
+      <w:r>
+        <w:rPr>
+          <w:rFonts w:ascii="Times New Roman" w:hAnsi="Times New Roman" w:cs="Times New Roman"/>
+          <w:sz w:val="24"/>
+        </w:rPr>
+        <w:t xml:space="preserve">The researcher moves onto a new project and all files for this work are archived. </w:t>
+      </w:r>
+    </w:p>
+    <w:p>
+      <w:pPr>
+        <w:rPr>
+          <w:rFonts w:ascii="Times New Roman" w:hAnsi="Times New Roman" w:cs="Times New Roman"/>
+          <w:sz w:val="24"/>
+        </w:rPr>
+      </w:pPr>
+      <w:r>
+        <w:rPr>
+          <w:rFonts w:ascii="Times New Roman" w:hAnsi="Times New Roman" w:cs="Times New Roman"/>
+          <w:sz w:val="24"/>
+        </w:rPr>
+        <w:t xml:space="preserve">The ultimate question is does this produce high-quality, meaningful results? </w:t>
+      </w:r>
+      <w:r>
+        <w:rPr>
+          <w:rFonts w:ascii="Times New Roman" w:hAnsi="Times New Roman" w:cs="Times New Roman"/>
+          <w:sz w:val="24"/>
+        </w:rPr>
+        <w:t>A</w:t>
+      </w:r>
+      <w:r>
+        <w:rPr>
+          <w:rFonts w:ascii="Times New Roman" w:hAnsi="Times New Roman" w:cs="Times New Roman"/>
+          <w:sz w:val="24"/>
+        </w:rPr>
+        <w:t>nswer</w:t>
+      </w:r>
+      <w:r>
+        <w:rPr>
+          <w:rFonts w:ascii="Times New Roman" w:hAnsi="Times New Roman" w:cs="Times New Roman"/>
+          <w:sz w:val="24"/>
+        </w:rPr>
+        <w:t>ing</w:t>
+      </w:r>
+      <w:r>
+        <w:rPr>
+          <w:rFonts w:ascii="Times New Roman" w:hAnsi="Times New Roman" w:cs="Times New Roman"/>
+          <w:sz w:val="24"/>
+        </w:rPr>
+        <w:t xml:space="preserve"> this</w:t>
+      </w:r>
+      <w:r>
+        <w:rPr>
+          <w:rFonts w:ascii="Times New Roman" w:hAnsi="Times New Roman" w:cs="Times New Roman"/>
+          <w:sz w:val="24"/>
+        </w:rPr>
+        <w:t xml:space="preserve"> question requires asking a number of other questions</w:t>
+      </w:r>
+      <w:r>
+        <w:rPr>
+          <w:rFonts w:ascii="Times New Roman" w:hAnsi="Times New Roman" w:cs="Times New Roman"/>
+          <w:sz w:val="24"/>
+        </w:rPr>
+        <w:t xml:space="preserve">. Why were the particular potentials used selected? Will the results change with a different potential? Were enough configurations used to identify true trends? Are the results sensitive to other parameters not explored? </w:t>
+      </w:r>
+      <w:r>
+        <w:rPr>
+          <w:rFonts w:ascii="Times New Roman" w:hAnsi="Times New Roman" w:cs="Times New Roman"/>
+          <w:sz w:val="24"/>
+        </w:rPr>
+        <w:t xml:space="preserve">Since MD is deterministic, are the behaviors observed statistically reliable? Can this work be easily validated and reproduced by other researchers? </w:t>
+      </w:r>
+    </w:p>
+    <w:p>
+      <w:pPr>
+        <w:rPr>
+          <w:rFonts w:ascii="Times New Roman" w:hAnsi="Times New Roman" w:cs="Times New Roman"/>
+          <w:sz w:val="24"/>
+        </w:rPr>
+      </w:pPr>
+      <w:r>
+        <w:rPr>
+          <w:rFonts w:ascii="Times New Roman" w:hAnsi="Times New Roman" w:cs="Times New Roman"/>
+          <w:sz w:val="24"/>
+        </w:rPr>
+        <w:t xml:space="preserve">Other questions also emerge that are of particular interest during subsequent research projects. </w:t>
+      </w:r>
+      <w:r>
+        <w:rPr>
+          <w:rFonts w:ascii="Times New Roman" w:hAnsi="Times New Roman" w:cs="Times New Roman"/>
+          <w:sz w:val="24"/>
+        </w:rPr>
+        <w:t xml:space="preserve">Can the original researcher locate and understand </w:t>
+      </w:r>
+      <w:r>
+        <w:rPr>
+          <w:rFonts w:ascii="Times New Roman" w:hAnsi="Times New Roman" w:cs="Times New Roman"/>
+          <w:sz w:val="24"/>
+        </w:rPr>
+        <w:t>the scripts and data files that they had created? Are those files and the knowledge for using them easily transferable to other researchers, or will they have to reconstruct the methods themselves? How easy is it to adapt the old calculation methods to new studies? Is the data open and available, or does it need to be reproduced as well?</w:t>
+      </w:r>
+    </w:p>
+    <w:p>
+      <w:pPr>
+        <w:rPr>
+          <w:rFonts w:ascii="Times New Roman" w:hAnsi="Times New Roman" w:cs="Times New Roman"/>
+          <w:b/>
+          <w:sz w:val="32"/>
+        </w:rPr>
+      </w:pPr>
+      <w:r>
+        <w:rPr>
+          <w:rFonts w:ascii="Times New Roman" w:hAnsi="Times New Roman" w:cs="Times New Roman"/>
+          <w:sz w:val="24"/>
+        </w:rPr>
+        <w:t xml:space="preserve">The structure and tools of </w:t>
+      </w:r>
+      <w:proofErr w:type="spellStart"/>
+      <w:r>
+        <w:rPr>
+          <w:rFonts w:ascii="Times New Roman" w:hAnsi="Times New Roman" w:cs="Times New Roman"/>
+          <w:sz w:val="24"/>
+        </w:rPr>
+        <w:t>iprPy</w:t>
+      </w:r>
+      <w:proofErr w:type="spellEnd"/>
+      <w:r>
+        <w:rPr>
+          <w:rFonts w:ascii="Times New Roman" w:hAnsi="Times New Roman" w:cs="Times New Roman"/>
+          <w:sz w:val="24"/>
+        </w:rPr>
+        <w:t xml:space="preserve"> are meant to address most if not all of these questions. Calculation methods are implemented in Python allowing for single scripts to fully describe steps 2-4 desc</w:t>
+      </w:r>
+      <w:r>
+        <w:rPr>
+          <w:rFonts w:ascii="Times New Roman" w:hAnsi="Times New Roman" w:cs="Times New Roman"/>
+          <w:sz w:val="24"/>
+        </w:rPr>
+        <w:t xml:space="preserve">ribed above. This makes the calculation scripts a complete representation of the methodology. Each calculation reads in a structured input file, and produces data in a format that is both human and machine readable. Built-in tools are used that allow for the interatomic potential to be easily swapped, making comparison simulations trivial. The Python scripts can be copied into </w:t>
+      </w:r>
+      <w:proofErr w:type="spellStart"/>
+      <w:r>
+        <w:rPr>
+          <w:rFonts w:ascii="Times New Roman" w:hAnsi="Times New Roman" w:cs="Times New Roman"/>
+          <w:sz w:val="24"/>
+        </w:rPr>
+        <w:t>Jupyter</w:t>
+      </w:r>
+      <w:proofErr w:type="spellEnd"/>
+      <w:r>
+        <w:rPr>
+          <w:rFonts w:ascii="Times New Roman" w:hAnsi="Times New Roman" w:cs="Times New Roman"/>
+          <w:sz w:val="24"/>
+        </w:rPr>
+        <w:t xml:space="preserve"> Notebooks allowing for full documentation of the underlying functions such that the process can be easily learned or relearned after step 6. Finally, having the ability to run high-throughput calculations</w:t>
+      </w:r>
+      <w:r>
+        <w:rPr>
+          <w:rFonts w:ascii="Times New Roman" w:hAnsi="Times New Roman" w:cs="Times New Roman"/>
+          <w:sz w:val="24"/>
+        </w:rPr>
+        <w:t xml:space="preserve"> makes it possible to investigate if the data is meaningful and reproducible.</w:t>
+      </w:r>
+    </w:p>
+    <w:p>
+      <w:pPr>
+        <w:rPr>
+          <w:rFonts w:ascii="Times New Roman" w:hAnsi="Times New Roman" w:cs="Times New Roman"/>
+          <w:b/>
+          <w:sz w:val="32"/>
+        </w:rPr>
+      </w:pPr>
+    </w:p>
+    <w:p>
+      <w:pPr>
+        <w:rPr>
+          <w:rFonts w:ascii="Times New Roman" w:hAnsi="Times New Roman" w:cs="Times New Roman"/>
+        </w:rPr>
+      </w:pPr>
+      <w:r>
+        <w:rPr>
+          <w:rFonts w:ascii="Times New Roman" w:hAnsi="Times New Roman" w:cs="Times New Roman"/>
+        </w:rPr>
+        <w:br w:type="page"/>
+      </w:r>
+      <w:r>
+        <w:rPr>
+          <w:rFonts w:ascii="Times New Roman" w:hAnsi="Times New Roman" w:cs="Times New Roman"/>
+          <w:b/>
+          <w:sz w:val="32"/>
+        </w:rPr>
+        <w:lastRenderedPageBreak/>
+        <w:t>Overview</w:t>
+      </w:r>
+    </w:p>
+    <w:p>
+      <w:pPr>
+        <w:rPr>
+          <w:rFonts w:ascii="Times New Roman" w:hAnsi="Times New Roman" w:cs="Times New Roman"/>
+          <w:sz w:val="24"/>
+        </w:rPr>
+      </w:pPr>
+      <w:r>
+        <w:rPr>
+          <w:rFonts w:ascii="Times New Roman" w:hAnsi="Times New Roman" w:cs="Times New Roman"/>
+          <w:sz w:val="24"/>
+        </w:rPr>
+        <w:t xml:space="preserve">To accomplish </w:t>
+      </w:r>
+      <w:r>
+        <w:rPr>
+          <w:rFonts w:ascii="Times New Roman" w:hAnsi="Times New Roman" w:cs="Times New Roman"/>
+          <w:sz w:val="24"/>
+        </w:rPr>
+        <w:t xml:space="preserve">the goals outlined in the Introduction, </w:t>
+      </w:r>
+      <w:proofErr w:type="spellStart"/>
+      <w:r>
+        <w:rPr>
+          <w:rFonts w:ascii="Times New Roman" w:hAnsi="Times New Roman" w:cs="Times New Roman"/>
+          <w:sz w:val="24"/>
+        </w:rPr>
+        <w:t>iprPy</w:t>
+      </w:r>
+      <w:proofErr w:type="spellEnd"/>
+      <w:r>
+        <w:rPr>
+          <w:rFonts w:ascii="Times New Roman" w:hAnsi="Times New Roman" w:cs="Times New Roman"/>
+          <w:sz w:val="24"/>
+        </w:rPr>
+        <w:t xml:space="preserve"> consists of many components that work together. Not all of these components are code, and in fact some are little more than design guidelines or suggested best practices. This section gives an overview of the different components.</w:t>
+      </w:r>
+      <w:r>
+        <w:rPr>
+          <w:rFonts w:ascii="Times New Roman" w:hAnsi="Times New Roman" w:cs="Times New Roman"/>
+          <w:sz w:val="24"/>
+        </w:rPr>
+        <w:t xml:space="preserve"> More detailed information can be found in the later sections relating to each part of </w:t>
+      </w:r>
+      <w:proofErr w:type="spellStart"/>
+      <w:r>
+        <w:rPr>
+          <w:rFonts w:ascii="Times New Roman" w:hAnsi="Times New Roman" w:cs="Times New Roman"/>
+          <w:sz w:val="24"/>
+        </w:rPr>
+        <w:t>iprPy</w:t>
+      </w:r>
+      <w:proofErr w:type="spellEnd"/>
+      <w:r>
+        <w:rPr>
+          <w:rFonts w:ascii="Times New Roman" w:hAnsi="Times New Roman" w:cs="Times New Roman"/>
+          <w:sz w:val="24"/>
+        </w:rPr>
+        <w:t>.</w:t>
+      </w:r>
+    </w:p>
+    <w:p>
+      <w:pPr>
+        <w:pStyle w:val="ListParagraph"/>
+        <w:numPr>
+          <w:ilvl w:val="0"/>
+          <w:numId w:val="12"/>
+        </w:numPr>
+        <w:rPr>
+          <w:rFonts w:ascii="Times New Roman" w:hAnsi="Times New Roman" w:cs="Times New Roman"/>
+          <w:sz w:val="24"/>
+        </w:rPr>
+      </w:pPr>
+      <w:r>
+        <w:rPr>
+          <w:rFonts w:ascii="Times New Roman" w:hAnsi="Times New Roman" w:cs="Times New Roman"/>
+          <w:sz w:val="24"/>
+        </w:rPr>
+        <w:t>The calculations themselves consist of Python scripts and any supporting files. Each calculation is designed to be a complete and independent unit of work</w:t>
+      </w:r>
+      <w:r>
+        <w:rPr>
+          <w:rFonts w:ascii="Times New Roman" w:hAnsi="Times New Roman" w:cs="Times New Roman"/>
+          <w:sz w:val="24"/>
+        </w:rPr>
+        <w:t>,</w:t>
+      </w:r>
+      <w:r>
+        <w:rPr>
+          <w:rFonts w:ascii="Times New Roman" w:hAnsi="Times New Roman" w:cs="Times New Roman"/>
+          <w:sz w:val="24"/>
+        </w:rPr>
+        <w:t xml:space="preserve"> which reads all input parameters from a stru</w:t>
+      </w:r>
+      <w:r>
+        <w:rPr>
+          <w:rFonts w:ascii="Times New Roman" w:hAnsi="Times New Roman" w:cs="Times New Roman"/>
+          <w:sz w:val="24"/>
+        </w:rPr>
+        <w:t>ctured input file and produces XML records of the calculation’s metadata and processed data</w:t>
+      </w:r>
+      <w:r>
+        <w:rPr>
+          <w:rFonts w:ascii="Times New Roman" w:hAnsi="Times New Roman" w:cs="Times New Roman"/>
+          <w:sz w:val="24"/>
+        </w:rPr>
+        <w:t>.</w:t>
+      </w:r>
+    </w:p>
+    <w:p>
+      <w:pPr>
+        <w:pStyle w:val="ListParagraph"/>
+        <w:numPr>
+          <w:ilvl w:val="0"/>
+          <w:numId w:val="12"/>
+        </w:numPr>
+        <w:rPr>
+          <w:rFonts w:ascii="Times New Roman" w:hAnsi="Times New Roman" w:cs="Times New Roman"/>
+          <w:sz w:val="24"/>
+        </w:rPr>
+      </w:pPr>
+      <w:r>
+        <w:rPr>
+          <w:rFonts w:ascii="Times New Roman" w:hAnsi="Times New Roman" w:cs="Times New Roman"/>
+          <w:sz w:val="24"/>
+        </w:rPr>
+        <w:t>High-throughput scripts are provided for preparing and running multiple instances of each calculation. In this framework, the XML records and raw simulation data are automatically added to a specified database.</w:t>
+      </w:r>
+    </w:p>
+    <w:p>
+      <w:pPr>
+        <w:pStyle w:val="ListParagraph"/>
+        <w:numPr>
+          <w:ilvl w:val="0"/>
+          <w:numId w:val="12"/>
+        </w:numPr>
+        <w:rPr>
+          <w:rFonts w:ascii="Times New Roman" w:hAnsi="Times New Roman" w:cs="Times New Roman"/>
+          <w:sz w:val="24"/>
+        </w:rPr>
+      </w:pPr>
+      <w:r>
+        <w:rPr>
+          <w:rFonts w:ascii="Times New Roman" w:hAnsi="Times New Roman" w:cs="Times New Roman"/>
+          <w:sz w:val="24"/>
+        </w:rPr>
+        <w:t xml:space="preserve">The included </w:t>
+      </w:r>
+      <w:proofErr w:type="spellStart"/>
+      <w:r>
+        <w:rPr>
+          <w:rFonts w:ascii="Times New Roman" w:hAnsi="Times New Roman" w:cs="Times New Roman"/>
+          <w:sz w:val="24"/>
+        </w:rPr>
+        <w:t>iprPy</w:t>
+      </w:r>
+      <w:proofErr w:type="spellEnd"/>
+      <w:r>
+        <w:rPr>
+          <w:rFonts w:ascii="Times New Roman" w:hAnsi="Times New Roman" w:cs="Times New Roman"/>
+          <w:sz w:val="24"/>
+        </w:rPr>
+        <w:t xml:space="preserve"> package provides functions and tools supporting rapid design of calculations and high-throughput scripts by allowing for the sharing of common code and parameter definitions. The </w:t>
+      </w:r>
+      <w:proofErr w:type="spellStart"/>
+      <w:r>
+        <w:rPr>
+          <w:rFonts w:ascii="Times New Roman" w:hAnsi="Times New Roman" w:cs="Times New Roman"/>
+          <w:sz w:val="24"/>
+        </w:rPr>
+        <w:t>iprPy</w:t>
+      </w:r>
+      <w:proofErr w:type="spellEnd"/>
+      <w:r>
+        <w:rPr>
+          <w:rFonts w:ascii="Times New Roman" w:hAnsi="Times New Roman" w:cs="Times New Roman"/>
+          <w:sz w:val="24"/>
+        </w:rPr>
+        <w:t xml:space="preserve"> package also treats the calculation scripts, XML record formats, and types of databases modularly allowing for </w:t>
+      </w:r>
+      <w:r>
+        <w:rPr>
+          <w:rFonts w:ascii="Times New Roman" w:hAnsi="Times New Roman" w:cs="Times New Roman"/>
+          <w:sz w:val="24"/>
+        </w:rPr>
+        <w:t>new instances of each to be easily added.</w:t>
+      </w:r>
+    </w:p>
+    <w:p>
+      <w:pPr>
+        <w:pStyle w:val="ListParagraph"/>
+        <w:numPr>
+          <w:ilvl w:val="0"/>
+          <w:numId w:val="12"/>
+        </w:numPr>
+        <w:rPr>
+          <w:rFonts w:ascii="Times New Roman" w:hAnsi="Times New Roman" w:cs="Times New Roman"/>
+          <w:sz w:val="24"/>
+        </w:rPr>
+      </w:pPr>
+      <w:r>
+        <w:rPr>
+          <w:rFonts w:ascii="Times New Roman" w:hAnsi="Times New Roman" w:cs="Times New Roman"/>
+          <w:sz w:val="24"/>
+        </w:rPr>
+        <w:t xml:space="preserve">A library of JSON/XML reference data is also included that collects </w:t>
+      </w:r>
+      <w:r>
+        <w:rPr>
+          <w:rFonts w:ascii="Times New Roman" w:hAnsi="Times New Roman" w:cs="Times New Roman"/>
+          <w:sz w:val="24"/>
+        </w:rPr>
+        <w:t>together meaningful parameter sets. For example, the parameters for different crystal prototypes, defect configurations, and the metadata associated with interatomic potentials.</w:t>
+      </w:r>
+    </w:p>
+    <w:p>
+      <w:pPr>
+        <w:pStyle w:val="ListParagraph"/>
+        <w:numPr>
+          <w:ilvl w:val="0"/>
+          <w:numId w:val="12"/>
+        </w:numPr>
+        <w:rPr>
+          <w:rFonts w:ascii="Times New Roman" w:hAnsi="Times New Roman" w:cs="Times New Roman"/>
+          <w:sz w:val="24"/>
+        </w:rPr>
+      </w:pPr>
+      <w:r>
+        <w:rPr>
+          <w:rFonts w:ascii="Times New Roman" w:hAnsi="Times New Roman" w:cs="Times New Roman"/>
+          <w:sz w:val="24"/>
+        </w:rPr>
+        <w:t xml:space="preserve">Primary documentation </w:t>
+      </w:r>
+      <w:r>
+        <w:rPr>
+          <w:rFonts w:ascii="Times New Roman" w:hAnsi="Times New Roman" w:cs="Times New Roman"/>
+          <w:sz w:val="24"/>
+        </w:rPr>
+        <w:t xml:space="preserve">for the functions and methods of the </w:t>
+      </w:r>
+      <w:proofErr w:type="spellStart"/>
+      <w:r>
+        <w:rPr>
+          <w:rFonts w:ascii="Times New Roman" w:hAnsi="Times New Roman" w:cs="Times New Roman"/>
+          <w:sz w:val="24"/>
+        </w:rPr>
+        <w:t>iprPy</w:t>
+      </w:r>
+      <w:proofErr w:type="spellEnd"/>
+      <w:r>
+        <w:rPr>
+          <w:rFonts w:ascii="Times New Roman" w:hAnsi="Times New Roman" w:cs="Times New Roman"/>
+          <w:sz w:val="24"/>
+        </w:rPr>
+        <w:t xml:space="preserve"> package, as well as descriptions of the calculation methods and the meaning of the different parameters is included as </w:t>
+      </w:r>
+      <w:proofErr w:type="spellStart"/>
+      <w:r>
+        <w:rPr>
+          <w:rFonts w:ascii="Times New Roman" w:hAnsi="Times New Roman" w:cs="Times New Roman"/>
+          <w:sz w:val="24"/>
+        </w:rPr>
+        <w:t>Jupyter</w:t>
+      </w:r>
+      <w:proofErr w:type="spellEnd"/>
+      <w:r>
+        <w:rPr>
+          <w:rFonts w:ascii="Times New Roman" w:hAnsi="Times New Roman" w:cs="Times New Roman"/>
+          <w:sz w:val="24"/>
+        </w:rPr>
+        <w:t xml:space="preserve"> Notebooks.</w:t>
+      </w:r>
+    </w:p>
+    <w:p>
+      <w:pPr>
+        <w:ind w:left="360"/>
+        <w:rPr>
+          <w:rFonts w:ascii="Times New Roman" w:hAnsi="Times New Roman" w:cs="Times New Roman"/>
+          <w:sz w:val="24"/>
+        </w:rPr>
+      </w:pPr>
+      <w:r>
+        <w:rPr>
+          <w:rFonts w:ascii="Times New Roman" w:hAnsi="Times New Roman" w:cs="Times New Roman"/>
+          <w:sz w:val="24"/>
+        </w:rPr>
+        <w:t xml:space="preserve">The final component is not a direct part of </w:t>
+      </w:r>
+      <w:proofErr w:type="spellStart"/>
+      <w:r>
+        <w:rPr>
+          <w:rFonts w:ascii="Times New Roman" w:hAnsi="Times New Roman" w:cs="Times New Roman"/>
+          <w:sz w:val="24"/>
+        </w:rPr>
+        <w:t>iprPy</w:t>
+      </w:r>
+      <w:proofErr w:type="spellEnd"/>
+      <w:r>
+        <w:rPr>
+          <w:rFonts w:ascii="Times New Roman" w:hAnsi="Times New Roman" w:cs="Times New Roman"/>
+          <w:sz w:val="24"/>
+        </w:rPr>
+        <w:t>, but is currently being used for most of the implemented calculations.</w:t>
+      </w:r>
+    </w:p>
+    <w:p>
+      <w:pPr>
+        <w:pStyle w:val="ListParagraph"/>
+        <w:numPr>
+          <w:ilvl w:val="0"/>
+          <w:numId w:val="12"/>
+        </w:numPr>
+        <w:rPr>
+          <w:rFonts w:ascii="Times New Roman" w:hAnsi="Times New Roman" w:cs="Times New Roman"/>
+          <w:sz w:val="24"/>
+        </w:rPr>
+      </w:pPr>
+      <w:proofErr w:type="spellStart"/>
+      <w:r>
+        <w:rPr>
+          <w:rFonts w:ascii="Times New Roman" w:hAnsi="Times New Roman" w:cs="Times New Roman"/>
+          <w:sz w:val="24"/>
+        </w:rPr>
+        <w:t>atomman</w:t>
+      </w:r>
+      <w:proofErr w:type="spellEnd"/>
+      <w:r>
+        <w:rPr>
+          <w:rFonts w:ascii="Times New Roman" w:hAnsi="Times New Roman" w:cs="Times New Roman"/>
+          <w:sz w:val="24"/>
+        </w:rPr>
+        <w:t xml:space="preserve"> is a Python package designed for supporting MD simulations. I</w:t>
+      </w:r>
+      <w:r>
+        <w:rPr>
+          <w:rFonts w:ascii="Times New Roman" w:hAnsi="Times New Roman" w:cs="Times New Roman"/>
+          <w:sz w:val="24"/>
+        </w:rPr>
+        <w:t xml:space="preserve">n particular, it allows for the creation, and manipulation of atomic systems, and provides a wrapper around the LAMMPS MD software. This makes it possible to design calculations as single Python scripts that setup, perform and analyze one or more LAMMPS simulations. More information can be found at the </w:t>
+      </w:r>
+      <w:proofErr w:type="spellStart"/>
+      <w:r>
+        <w:rPr>
+          <w:rFonts w:ascii="Times New Roman" w:hAnsi="Times New Roman" w:cs="Times New Roman"/>
+          <w:sz w:val="24"/>
+        </w:rPr>
+        <w:t>atomman</w:t>
+      </w:r>
+      <w:proofErr w:type="spellEnd"/>
+      <w:r>
+        <w:rPr>
+          <w:rFonts w:ascii="Times New Roman" w:hAnsi="Times New Roman" w:cs="Times New Roman"/>
+          <w:sz w:val="24"/>
+        </w:rPr>
+        <w:t xml:space="preserve"> GitHub page: </w:t>
+      </w:r>
+      <w:hyperlink r:id="rId7" w:history="1">
+        <w:r>
+          <w:rPr>
+            <w:rStyle w:val="Hyperlink"/>
+            <w:rFonts w:ascii="Times New Roman" w:hAnsi="Times New Roman" w:cs="Times New Roman"/>
+            <w:sz w:val="24"/>
+          </w:rPr>
+          <w:t>https://github.com/usnistgov/atomman</w:t>
+        </w:r>
+      </w:hyperlink>
+    </w:p>
+    <w:p>
+      <w:pPr>
+        <w:pStyle w:val="ListParagraph"/>
+        <w:rPr>
+          <w:rFonts w:ascii="Times New Roman" w:hAnsi="Times New Roman" w:cs="Times New Roman"/>
+          <w:sz w:val="24"/>
+        </w:rPr>
+      </w:pPr>
+    </w:p>
+    <w:p>
+      <w:pPr>
+        <w:rPr>
+          <w:rFonts w:ascii="Times New Roman" w:hAnsi="Times New Roman" w:cs="Times New Roman"/>
+          <w:sz w:val="24"/>
+        </w:rPr>
+      </w:pPr>
+    </w:p>
+    <w:p>
+      <w:pPr>
+        <w:rPr>
+          <w:rFonts w:ascii="Times New Roman" w:hAnsi="Times New Roman" w:cs="Times New Roman"/>
+          <w:b/>
+          <w:sz w:val="32"/>
+        </w:rPr>
+      </w:pPr>
+      <w:r>
+        <w:rPr>
+          <w:rFonts w:ascii="Times New Roman" w:hAnsi="Times New Roman" w:cs="Times New Roman"/>
+          <w:b/>
+          <w:sz w:val="32"/>
+        </w:rPr>
+        <w:br w:type="page"/>
+      </w:r>
+    </w:p>
+    <w:p>
+      <w:pPr>
+        <w:rPr>
+          <w:rFonts w:ascii="Times New Roman" w:hAnsi="Times New Roman" w:cs="Times New Roman"/>
+          <w:b/>
+          <w:sz w:val="32"/>
+        </w:rPr>
+      </w:pPr>
+      <w:r>
+        <w:rPr>
+          <w:rFonts w:ascii="Times New Roman" w:hAnsi="Times New Roman" w:cs="Times New Roman"/>
+          <w:b/>
+          <w:sz w:val="32"/>
+        </w:rPr>
+        <w:lastRenderedPageBreak/>
+        <w:t>Setup</w:t>
+      </w:r>
+      <w:bookmarkStart w:id="0" w:name="_GoBack"/>
+      <w:bookmarkEnd w:id="0"/>
     </w:p>
     <w:p>
       <w:pPr>
@@ -36,23 +1013,14 @@
           <w:rFonts w:ascii="Times New Roman" w:hAnsi="Times New Roman" w:cs="Times New Roman"/>
           <w:sz w:val="24"/>
         </w:rPr>
-        <w:t xml:space="preserve">Running </w:t>
-      </w:r>
-      <w:proofErr w:type="spellStart"/>
-      <w:r>
-        <w:rPr>
-          <w:rFonts w:ascii="Times New Roman" w:hAnsi="Times New Roman" w:cs="Times New Roman"/>
-          <w:sz w:val="24"/>
-        </w:rPr>
-        <w:t>iprPy</w:t>
-      </w:r>
-      <w:proofErr w:type="spellEnd"/>
-      <w:r>
-        <w:rPr>
-          <w:rFonts w:ascii="Times New Roman" w:hAnsi="Times New Roman" w:cs="Times New Roman"/>
-          <w:sz w:val="24"/>
-        </w:rPr>
-        <w:t xml:space="preserve"> requires Python 2.7 and some non-standard libraries</w:t>
+        <w:t>Install</w:t>
+      </w:r>
+      <w:r>
+        <w:rPr>
+          <w:rFonts w:ascii="Times New Roman" w:hAnsi="Times New Roman" w:cs="Times New Roman"/>
+          <w:sz w:val="24"/>
+        </w:rPr>
+        <w:t xml:space="preserve"> Python 2.7</w:t>
       </w:r>
     </w:p>
     <w:p>
@@ -72,7 +1040,72 @@
           <w:rFonts w:ascii="Times New Roman" w:hAnsi="Times New Roman" w:cs="Times New Roman"/>
           <w:sz w:val="24"/>
         </w:rPr>
-        <w:t>Installing Anaconda is preferred.</w:t>
+        <w:t>Using</w:t>
+      </w:r>
+      <w:r>
+        <w:rPr>
+          <w:rFonts w:ascii="Times New Roman" w:hAnsi="Times New Roman" w:cs="Times New Roman"/>
+          <w:sz w:val="24"/>
+        </w:rPr>
+        <w:t xml:space="preserve"> </w:t>
+      </w:r>
+      <w:r>
+        <w:rPr>
+          <w:rFonts w:ascii="Times New Roman" w:hAnsi="Times New Roman" w:cs="Times New Roman"/>
+          <w:sz w:val="24"/>
+        </w:rPr>
+        <w:t xml:space="preserve">an </w:t>
+      </w:r>
+      <w:r>
+        <w:rPr>
+          <w:rFonts w:ascii="Times New Roman" w:hAnsi="Times New Roman" w:cs="Times New Roman"/>
+          <w:sz w:val="24"/>
+        </w:rPr>
+        <w:t xml:space="preserve">Anaconda </w:t>
+      </w:r>
+      <w:r>
+        <w:rPr>
+          <w:rFonts w:ascii="Times New Roman" w:hAnsi="Times New Roman" w:cs="Times New Roman"/>
+          <w:sz w:val="24"/>
+        </w:rPr>
+        <w:t xml:space="preserve">Python distribution </w:t>
+      </w:r>
+      <w:r>
+        <w:rPr>
+          <w:rFonts w:ascii="Times New Roman" w:hAnsi="Times New Roman" w:cs="Times New Roman"/>
+          <w:sz w:val="24"/>
+        </w:rPr>
+        <w:t>is preferred</w:t>
+      </w:r>
+      <w:r>
+        <w:rPr>
+          <w:rFonts w:ascii="Times New Roman" w:hAnsi="Times New Roman" w:cs="Times New Roman"/>
+          <w:sz w:val="24"/>
+        </w:rPr>
+        <w:t xml:space="preserve"> as the </w:t>
+      </w:r>
+      <w:proofErr w:type="spellStart"/>
+      <w:r>
+        <w:rPr>
+          <w:rFonts w:ascii="Times New Roman" w:hAnsi="Times New Roman" w:cs="Times New Roman"/>
+          <w:sz w:val="24"/>
+        </w:rPr>
+        <w:t>scipy</w:t>
+      </w:r>
+      <w:proofErr w:type="spellEnd"/>
+      <w:r>
+        <w:rPr>
+          <w:rFonts w:ascii="Times New Roman" w:hAnsi="Times New Roman" w:cs="Times New Roman"/>
+          <w:sz w:val="24"/>
+        </w:rPr>
+        <w:t xml:space="preserve"> family of tools is heavily used</w:t>
+      </w:r>
+      <w:r>
+        <w:rPr>
+          <w:rFonts w:ascii="Times New Roman" w:hAnsi="Times New Roman" w:cs="Times New Roman"/>
+          <w:sz w:val="24"/>
+        </w:rPr>
+        <w:t>.</w:t>
       </w:r>
     </w:p>
     <w:p>
@@ -108,21 +1141,30 @@
           <w:rFonts w:ascii="Times New Roman" w:hAnsi="Times New Roman" w:cs="Times New Roman"/>
           <w:sz w:val="24"/>
         </w:rPr>
-        <w:t xml:space="preserve"> needs to be manually </w:t>
-      </w:r>
-      <w:r>
-        <w:rPr>
-          <w:rFonts w:ascii="Times New Roman" w:hAnsi="Times New Roman" w:cs="Times New Roman"/>
-          <w:sz w:val="24"/>
-        </w:rPr>
-        <w:t>installed</w:t>
-      </w:r>
-      <w:r>
-        <w:rPr>
-          <w:rFonts w:ascii="Times New Roman" w:hAnsi="Times New Roman" w:cs="Times New Roman"/>
-          <w:sz w:val="24"/>
-        </w:rPr>
-        <w:t xml:space="preserve"> beforehand. </w:t>
+        <w:t xml:space="preserve"> needs to be manually installed beforehand. </w:t>
+      </w:r>
+      <w:r>
+        <w:rPr>
+          <w:rFonts w:ascii="Times New Roman" w:hAnsi="Times New Roman" w:cs="Times New Roman"/>
+          <w:sz w:val="24"/>
+        </w:rPr>
+        <w:t xml:space="preserve">This can easily be done with the terminal command ‘pip install </w:t>
+      </w:r>
+      <w:proofErr w:type="spellStart"/>
+      <w:r>
+        <w:rPr>
+          <w:rFonts w:ascii="Times New Roman" w:hAnsi="Times New Roman" w:cs="Times New Roman"/>
+          <w:sz w:val="24"/>
+        </w:rPr>
+        <w:t>xmltodict</w:t>
+      </w:r>
+      <w:proofErr w:type="spellEnd"/>
+      <w:r>
+        <w:rPr>
+          <w:rFonts w:ascii="Times New Roman" w:hAnsi="Times New Roman" w:cs="Times New Roman"/>
+          <w:sz w:val="24"/>
+        </w:rPr>
+        <w:t>’.</w:t>
       </w:r>
     </w:p>
     <w:p>
@@ -142,30 +1184,21 @@
           <w:rFonts w:ascii="Times New Roman" w:hAnsi="Times New Roman" w:cs="Times New Roman"/>
           <w:sz w:val="24"/>
         </w:rPr>
-        <w:t>All other requirements should come with Anaconda o</w:t>
-      </w:r>
-      <w:r>
-        <w:rPr>
-          <w:rFonts w:ascii="Times New Roman" w:hAnsi="Times New Roman" w:cs="Times New Roman"/>
-          <w:sz w:val="24"/>
-        </w:rPr>
-        <w:t xml:space="preserve">r </w:t>
-      </w:r>
-      <w:proofErr w:type="spellStart"/>
-      <w:r>
-        <w:rPr>
-          <w:rFonts w:ascii="Times New Roman" w:hAnsi="Times New Roman" w:cs="Times New Roman"/>
-          <w:sz w:val="24"/>
-        </w:rPr>
-        <w:t>iprPy</w:t>
-      </w:r>
-      <w:proofErr w:type="spellEnd"/>
-      <w:r>
-        <w:rPr>
-          <w:rFonts w:ascii="Times New Roman" w:hAnsi="Times New Roman" w:cs="Times New Roman"/>
-          <w:sz w:val="24"/>
-        </w:rPr>
-        <w:t xml:space="preserve"> setup (let me know if not true).</w:t>
+        <w:t xml:space="preserve">All other requirements should come with Anaconda or </w:t>
+      </w:r>
+      <w:r>
+        <w:rPr>
+          <w:rFonts w:ascii="Times New Roman" w:hAnsi="Times New Roman" w:cs="Times New Roman"/>
+          <w:sz w:val="24"/>
+        </w:rPr>
+        <w:t xml:space="preserve">will automatically install during step 4 </w:t>
+      </w:r>
+      <w:r>
+        <w:rPr>
+          <w:rFonts w:ascii="Times New Roman" w:hAnsi="Times New Roman" w:cs="Times New Roman"/>
+          <w:sz w:val="24"/>
+        </w:rPr>
+        <w:t>(let me know if not true).</w:t>
       </w:r>
     </w:p>
     <w:p>
@@ -194,7 +1227,7 @@
           <w:rFonts w:ascii="Times New Roman" w:hAnsi="Times New Roman" w:cs="Times New Roman"/>
           <w:sz w:val="24"/>
         </w:rPr>
-        <w:t xml:space="preserve">The code for </w:t>
+        <w:t xml:space="preserve">All of the files for </w:t>
       </w:r>
       <w:proofErr w:type="spellStart"/>
       <w:r>
@@ -225,7 +1258,7 @@
           <w:sz w:val="24"/>
         </w:rPr>
       </w:pPr>
-      <w:hyperlink r:id="rId7" w:history="1">
+      <w:hyperlink r:id="rId8" w:history="1">
         <w:r>
           <w:rPr>
             <w:rStyle w:val="Hyperlink"/>
@@ -240,7 +1273,28 @@
           <w:rFonts w:ascii="Times New Roman" w:hAnsi="Times New Roman" w:cs="Times New Roman"/>
           <w:sz w:val="24"/>
         </w:rPr>
-        <w:t xml:space="preserve"> for stable release</w:t>
+        <w:t xml:space="preserve"> for </w:t>
+      </w:r>
+      <w:r>
+        <w:rPr>
+          <w:rFonts w:ascii="Times New Roman" w:hAnsi="Times New Roman" w:cs="Times New Roman"/>
+          <w:sz w:val="24"/>
+        </w:rPr>
+        <w:t xml:space="preserve">the </w:t>
+      </w:r>
+      <w:r>
+        <w:rPr>
+          <w:rFonts w:ascii="Times New Roman" w:hAnsi="Times New Roman" w:cs="Times New Roman"/>
+          <w:sz w:val="24"/>
+        </w:rPr>
+        <w:t>stable release</w:t>
+      </w:r>
+      <w:r>
+        <w:rPr>
+          <w:rFonts w:ascii="Times New Roman" w:hAnsi="Times New Roman" w:cs="Times New Roman"/>
+          <w:sz w:val="24"/>
+        </w:rPr>
+        <w:t>.</w:t>
       </w:r>
     </w:p>
     <w:p>
@@ -255,7 +1309,7 @@
           <w:sz w:val="24"/>
         </w:rPr>
       </w:pPr>
-      <w:hyperlink r:id="rId8" w:history="1">
+      <w:hyperlink r:id="rId9" w:history="1">
         <w:r>
           <w:rPr>
             <w:rStyle w:val="Hyperlink"/>
@@ -270,7 +1324,42 @@
           <w:rFonts w:ascii="Times New Roman" w:hAnsi="Times New Roman" w:cs="Times New Roman"/>
           <w:sz w:val="24"/>
         </w:rPr>
-        <w:t xml:space="preserve"> for development versions</w:t>
+        <w:t xml:space="preserve"> for </w:t>
+      </w:r>
+      <w:r>
+        <w:rPr>
+          <w:rFonts w:ascii="Times New Roman" w:hAnsi="Times New Roman" w:cs="Times New Roman"/>
+          <w:sz w:val="24"/>
+        </w:rPr>
+        <w:t xml:space="preserve">the </w:t>
+      </w:r>
+      <w:r>
+        <w:rPr>
+          <w:rFonts w:ascii="Times New Roman" w:hAnsi="Times New Roman" w:cs="Times New Roman"/>
+          <w:sz w:val="24"/>
+        </w:rPr>
+        <w:t>development version</w:t>
+      </w:r>
+      <w:r>
+        <w:rPr>
+          <w:rFonts w:ascii="Times New Roman" w:hAnsi="Times New Roman" w:cs="Times New Roman"/>
+          <w:sz w:val="24"/>
+        </w:rPr>
+        <w:t>(</w:t>
+      </w:r>
+      <w:r>
+        <w:rPr>
+          <w:rFonts w:ascii="Times New Roman" w:hAnsi="Times New Roman" w:cs="Times New Roman"/>
+          <w:sz w:val="24"/>
+        </w:rPr>
+        <w:t>s</w:t>
+      </w:r>
+      <w:r>
+        <w:rPr>
+          <w:rFonts w:ascii="Times New Roman" w:hAnsi="Times New Roman" w:cs="Times New Roman"/>
+          <w:sz w:val="24"/>
+        </w:rPr>
+        <w:t>).</w:t>
       </w:r>
     </w:p>
     <w:p>
@@ -329,20 +1418,60 @@
           <w:rFonts w:ascii="Times New Roman" w:hAnsi="Times New Roman" w:cs="Times New Roman"/>
           <w:sz w:val="24"/>
         </w:rPr>
-        <w:t>In a terminal, go into the root directory and enter the command ‘python setup.py develop’</w:t>
-      </w:r>
-    </w:p>
-    <w:p>
-      <w:pPr>
-        <w:rPr>
-          <w:rFonts w:ascii="Times New Roman" w:hAnsi="Times New Roman" w:cs="Times New Roman"/>
-        </w:rPr>
-      </w:pPr>
-      <w:r>
-        <w:rPr>
-          <w:rFonts w:ascii="Times New Roman" w:hAnsi="Times New Roman" w:cs="Times New Roman"/>
-        </w:rPr>
-        <w:br w:type="page"/>
+        <w:t xml:space="preserve">In a terminal, go into the </w:t>
+      </w:r>
+      <w:proofErr w:type="spellStart"/>
+      <w:r>
+        <w:rPr>
+          <w:rFonts w:ascii="Times New Roman" w:hAnsi="Times New Roman" w:cs="Times New Roman"/>
+          <w:sz w:val="24"/>
+        </w:rPr>
+        <w:t>iprPy</w:t>
+      </w:r>
+      <w:proofErr w:type="spellEnd"/>
+      <w:r>
+        <w:rPr>
+          <w:rFonts w:ascii="Times New Roman" w:hAnsi="Times New Roman" w:cs="Times New Roman"/>
+          <w:sz w:val="24"/>
+        </w:rPr>
+        <w:t xml:space="preserve"> root directory</w:t>
+      </w:r>
+      <w:r>
+        <w:rPr>
+          <w:rFonts w:ascii="Times New Roman" w:hAnsi="Times New Roman" w:cs="Times New Roman"/>
+          <w:sz w:val="24"/>
+        </w:rPr>
+        <w:t xml:space="preserve"> and</w:t>
+      </w:r>
+      <w:r>
+        <w:rPr>
+          <w:rFonts w:ascii="Times New Roman" w:hAnsi="Times New Roman" w:cs="Times New Roman"/>
+          <w:sz w:val="24"/>
+        </w:rPr>
+        <w:t xml:space="preserve"> add the </w:t>
+      </w:r>
+      <w:proofErr w:type="spellStart"/>
+      <w:r>
+        <w:rPr>
+          <w:rFonts w:ascii="Times New Roman" w:hAnsi="Times New Roman" w:cs="Times New Roman"/>
+          <w:sz w:val="24"/>
+        </w:rPr>
+        <w:t>iprPy</w:t>
+      </w:r>
+      <w:proofErr w:type="spellEnd"/>
+      <w:r>
+        <w:rPr>
+          <w:rFonts w:ascii="Times New Roman" w:hAnsi="Times New Roman" w:cs="Times New Roman"/>
+          <w:sz w:val="24"/>
+        </w:rPr>
+        <w:t xml:space="preserve"> package to Python with the command</w:t>
+      </w:r>
+      <w:r>
+        <w:rPr>
+          <w:rFonts w:ascii="Times New Roman" w:hAnsi="Times New Roman" w:cs="Times New Roman"/>
+          <w:sz w:val="24"/>
+        </w:rPr>
+        <w:t xml:space="preserve"> ‘python setup.py develop’.</w:t>
       </w:r>
     </w:p>
     <w:p>
@@ -359,6 +1488,23 @@
           <w:b/>
           <w:sz w:val="32"/>
         </w:rPr>
+        <w:br w:type="page"/>
+      </w:r>
+    </w:p>
+    <w:p>
+      <w:pPr>
+        <w:rPr>
+          <w:rFonts w:ascii="Times New Roman" w:hAnsi="Times New Roman" w:cs="Times New Roman"/>
+          <w:b/>
+          <w:sz w:val="32"/>
+        </w:rPr>
+      </w:pPr>
+      <w:r>
+        <w:rPr>
+          <w:rFonts w:ascii="Times New Roman" w:hAnsi="Times New Roman" w:cs="Times New Roman"/>
+          <w:b/>
+          <w:sz w:val="32"/>
+        </w:rPr>
         <w:lastRenderedPageBreak/>
         <w:t>High-Throughput Scripts</w:t>
       </w:r>
@@ -391,7 +1537,21 @@
           <w:rFonts w:ascii="Times New Roman" w:hAnsi="Times New Roman" w:cs="Times New Roman"/>
           <w:sz w:val="24"/>
         </w:rPr>
-        <w:t>/high-throughput-scripts’ directory. This directory has two subdirectories</w:t>
+        <w:t>/high-throughput-scripts’ d</w:t>
+      </w:r>
+      <w:r>
+        <w:rPr>
+          <w:rFonts w:ascii="Times New Roman" w:hAnsi="Times New Roman" w:cs="Times New Roman"/>
+          <w:sz w:val="24"/>
+        </w:rPr>
+        <w:t>irectory. This directory has</w:t>
+      </w:r>
+      <w:r>
+        <w:rPr>
+          <w:rFonts w:ascii="Times New Roman" w:hAnsi="Times New Roman" w:cs="Times New Roman"/>
+          <w:sz w:val="24"/>
+        </w:rPr>
+        <w:t xml:space="preserve"> subdirectories</w:t>
       </w:r>
     </w:p>
     <w:p>
@@ -1109,37 +2269,15 @@
           <w:b/>
           <w:sz w:val="24"/>
         </w:rPr>
-        <w:t>lib</w:t>
-      </w:r>
-      <w:r>
-        <w:rPr>
-          <w:rFonts w:ascii="Times New Roman" w:hAnsi="Times New Roman" w:cs="Times New Roman"/>
-          <w:b/>
-          <w:sz w:val="24"/>
-        </w:rPr>
-        <w:t>_directory</w:t>
-      </w:r>
-      <w:proofErr w:type="spellEnd"/>
-      <w:r>
-        <w:rPr>
-          <w:rFonts w:ascii="Times New Roman" w:hAnsi="Times New Roman" w:cs="Times New Roman"/>
-          <w:sz w:val="24"/>
-        </w:rPr>
-        <w:t xml:space="preserve"> – path to the directory </w:t>
-      </w:r>
-      <w:r>
-        <w:rPr>
-          <w:rFonts w:ascii="Times New Roman" w:hAnsi="Times New Roman" w:cs="Times New Roman"/>
-          <w:sz w:val="24"/>
-        </w:rPr>
-        <w:t>containing the library of calculation records</w:t>
-      </w:r>
-      <w:r>
-        <w:rPr>
-          <w:rFonts w:ascii="Times New Roman" w:hAnsi="Times New Roman" w:cs="Times New Roman"/>
-          <w:sz w:val="24"/>
-        </w:rPr>
-        <w:t>.</w:t>
+        <w:t>lib_directory</w:t>
+      </w:r>
+      <w:proofErr w:type="spellEnd"/>
+      <w:r>
+        <w:rPr>
+          <w:rFonts w:ascii="Times New Roman" w:hAnsi="Times New Roman" w:cs="Times New Roman"/>
+          <w:sz w:val="24"/>
+        </w:rPr>
+        <w:t xml:space="preserve"> – path to the directory containing the library of calculation records.</w:t>
       </w:r>
     </w:p>
     <w:p>
@@ -1673,16 +2811,7 @@
           <w:rFonts w:ascii="Times New Roman" w:hAnsi="Times New Roman" w:cs="Times New Roman"/>
           <w:sz w:val="24"/>
         </w:rPr>
-        <w:t>Results or errors are collected and saved into an xml record and sa</w:t>
-      </w:r>
-      <w:bookmarkStart w:id="0" w:name="_GoBack"/>
-      <w:bookmarkEnd w:id="0"/>
-      <w:r>
-        <w:rPr>
-          <w:rFonts w:ascii="Times New Roman" w:hAnsi="Times New Roman" w:cs="Times New Roman"/>
-          <w:sz w:val="24"/>
-        </w:rPr>
-        <w:t xml:space="preserve">ved to the </w:t>
+        <w:t xml:space="preserve">Results or errors are collected and saved into an xml record and saved to the </w:t>
       </w:r>
       <w:proofErr w:type="spellStart"/>
       <w:r>
@@ -2096,14 +3225,7 @@
           <w:rFonts w:ascii="Times New Roman" w:hAnsi="Times New Roman" w:cs="Times New Roman"/>
           <w:sz w:val="24"/>
         </w:rPr>
-        <w:t>*.</w:t>
-      </w:r>
-      <w:r>
-        <w:rPr>
-          <w:rFonts w:ascii="Times New Roman" w:hAnsi="Times New Roman" w:cs="Times New Roman"/>
-          <w:sz w:val="24"/>
-        </w:rPr>
-        <w:t>template</w:t>
+        <w:t>*.template</w:t>
       </w:r>
       <w:proofErr w:type="gramEnd"/>
       <w:r>
@@ -2111,14 +3233,7 @@
           <w:rFonts w:ascii="Times New Roman" w:hAnsi="Times New Roman" w:cs="Times New Roman"/>
           <w:sz w:val="24"/>
         </w:rPr>
-        <w:t xml:space="preserve"> – </w:t>
-      </w:r>
-      <w:r>
-        <w:rPr>
-          <w:rFonts w:ascii="Times New Roman" w:hAnsi="Times New Roman" w:cs="Times New Roman"/>
-          <w:sz w:val="24"/>
-        </w:rPr>
-        <w:t>A template version of the input file that the calculation script reads.</w:t>
+        <w:t xml:space="preserve"> – A template version of the input file that the calculation script reads.</w:t>
       </w:r>
     </w:p>
     <w:p>
@@ -2363,14 +3478,7 @@
           <w:rFonts w:ascii="Times New Roman" w:hAnsi="Times New Roman" w:cs="Times New Roman"/>
           <w:sz w:val="24"/>
         </w:rPr>
-        <w:t>=None)</w:t>
-      </w:r>
-      <w:r>
-        <w:rPr>
-          <w:rFonts w:ascii="Times New Roman" w:hAnsi="Times New Roman" w:cs="Times New Roman"/>
-          <w:sz w:val="24"/>
-        </w:rPr>
-        <w:t xml:space="preserve">, which constructs a </w:t>
+        <w:t xml:space="preserve">=None), which constructs a </w:t>
       </w:r>
       <w:proofErr w:type="spellStart"/>
       <w:r>
@@ -2713,9 +3821,32 @@
           <w:sz w:val="24"/>
         </w:rPr>
       </w:pPr>
+      <w:r>
+        <w:rPr>
+          <w:rFonts w:ascii="Times New Roman" w:hAnsi="Times New Roman" w:cs="Times New Roman"/>
+          <w:sz w:val="24"/>
+        </w:rPr>
+        <w:br w:type="page"/>
+      </w:r>
+    </w:p>
+    <w:p>
+      <w:pPr>
+        <w:rPr>
+          <w:rFonts w:ascii="Times New Roman" w:hAnsi="Times New Roman" w:cs="Times New Roman"/>
+          <w:sz w:val="24"/>
+        </w:rPr>
+      </w:pPr>
+      <w:r>
+        <w:rPr>
+          <w:rFonts w:ascii="Times New Roman" w:hAnsi="Times New Roman" w:cs="Times New Roman"/>
+          <w:sz w:val="24"/>
+        </w:rPr>
+        <w:lastRenderedPageBreak/>
+        <w:t>Coming soon…</w:t>
+      </w:r>
     </w:p>
     <w:sectPr>
-      <w:headerReference w:type="default" r:id="rId9"/>
+      <w:headerReference w:type="default" r:id="rId10"/>
       <w:pgSz w:w="12240" w:h="15840"/>
       <w:pgMar w:top="1440" w:right="1440" w:bottom="1440" w:left="1440" w:header="720" w:footer="720" w:gutter="0"/>
       <w:cols w:space="720"/>
@@ -2906,6 +4037,95 @@
     </w:lvl>
   </w:abstractNum>
   <w:abstractNum w:abstractNumId="1" w15:restartNumberingAfterBreak="0">
+    <w:nsid w:val="05B5177D"/>
+    <w:multiLevelType w:val="hybridMultilevel"/>
+    <w:tmpl w:val="4B24016A"/>
+    <w:lvl w:ilvl="0" w:tplc="0409000F">
+      <w:start w:val="1"/>
+      <w:numFmt w:val="decimal"/>
+      <w:lvlText w:val="%1."/>
+      <w:lvlJc w:val="left"/>
+      <w:pPr>
+        <w:ind w:left="720" w:hanging="360"/>
+      </w:pPr>
+      <w:rPr>
+        <w:rFonts w:hint="default"/>
+      </w:rPr>
+    </w:lvl>
+    <w:lvl w:ilvl="1" w:tplc="04090019" w:tentative="1">
+      <w:start w:val="1"/>
+      <w:numFmt w:val="lowerLetter"/>
+      <w:lvlText w:val="%2."/>
+      <w:lvlJc w:val="left"/>
+      <w:pPr>
+        <w:ind w:left="1440" w:hanging="360"/>
+      </w:pPr>
+    </w:lvl>
+    <w:lvl w:ilvl="2" w:tplc="0409001B" w:tentative="1">
+      <w:start w:val="1"/>
+      <w:numFmt w:val="lowerRoman"/>
+      <w:lvlText w:val="%3."/>
+      <w:lvlJc w:val="right"/>
+      <w:pPr>
+        <w:ind w:left="2160" w:hanging="180"/>
+      </w:pPr>
+    </w:lvl>
+    <w:lvl w:ilvl="3" w:tplc="0409000F" w:tentative="1">
+      <w:start w:val="1"/>
+      <w:numFmt w:val="decimal"/>
+      <w:lvlText w:val="%4."/>
+      <w:lvlJc w:val="left"/>
+      <w:pPr>
+        <w:ind w:left="2880" w:hanging="360"/>
+      </w:pPr>
+    </w:lvl>
+    <w:lvl w:ilvl="4" w:tplc="04090019" w:tentative="1">
+      <w:start w:val="1"/>
+      <w:numFmt w:val="lowerLetter"/>
+      <w:lvlText w:val="%5."/>
+      <w:lvlJc w:val="left"/>
+      <w:pPr>
+        <w:ind w:left="3600" w:hanging="360"/>
+      </w:pPr>
+    </w:lvl>
+    <w:lvl w:ilvl="5" w:tplc="0409001B" w:tentative="1">
+      <w:start w:val="1"/>
+      <w:numFmt w:val="lowerRoman"/>
+      <w:lvlText w:val="%6."/>
+      <w:lvlJc w:val="right"/>
+      <w:pPr>
+        <w:ind w:left="4320" w:hanging="180"/>
+      </w:pPr>
+    </w:lvl>
+    <w:lvl w:ilvl="6" w:tplc="0409000F" w:tentative="1">
+      <w:start w:val="1"/>
+      <w:numFmt w:val="decimal"/>
+      <w:lvlText w:val="%7."/>
+      <w:lvlJc w:val="left"/>
+      <w:pPr>
+        <w:ind w:left="5040" w:hanging="360"/>
+      </w:pPr>
+    </w:lvl>
+    <w:lvl w:ilvl="7" w:tplc="04090019" w:tentative="1">
+      <w:start w:val="1"/>
+      <w:numFmt w:val="lowerLetter"/>
+      <w:lvlText w:val="%8."/>
+      <w:lvlJc w:val="left"/>
+      <w:pPr>
+        <w:ind w:left="5760" w:hanging="360"/>
+      </w:pPr>
+    </w:lvl>
+    <w:lvl w:ilvl="8" w:tplc="0409001B" w:tentative="1">
+      <w:start w:val="1"/>
+      <w:numFmt w:val="lowerRoman"/>
+      <w:lvlText w:val="%9."/>
+      <w:lvlJc w:val="right"/>
+      <w:pPr>
+        <w:ind w:left="6480" w:hanging="180"/>
+      </w:pPr>
+    </w:lvl>
+  </w:abstractNum>
+  <w:abstractNum w:abstractNumId="2" w15:restartNumberingAfterBreak="0">
     <w:nsid w:val="05E4313C"/>
     <w:multiLevelType w:val="hybridMultilevel"/>
     <w:tmpl w:val="D3922910"/>
@@ -2994,7 +4214,96 @@
       </w:pPr>
     </w:lvl>
   </w:abstractNum>
-  <w:abstractNum w:abstractNumId="2" w15:restartNumberingAfterBreak="0">
+  <w:abstractNum w:abstractNumId="3" w15:restartNumberingAfterBreak="0">
+    <w:nsid w:val="1DF27E48"/>
+    <w:multiLevelType w:val="hybridMultilevel"/>
+    <w:tmpl w:val="2B4A0046"/>
+    <w:lvl w:ilvl="0" w:tplc="0409000F">
+      <w:start w:val="1"/>
+      <w:numFmt w:val="decimal"/>
+      <w:lvlText w:val="%1."/>
+      <w:lvlJc w:val="left"/>
+      <w:pPr>
+        <w:ind w:left="720" w:hanging="360"/>
+      </w:pPr>
+      <w:rPr>
+        <w:rFonts w:hint="default"/>
+      </w:rPr>
+    </w:lvl>
+    <w:lvl w:ilvl="1" w:tplc="04090019" w:tentative="1">
+      <w:start w:val="1"/>
+      <w:numFmt w:val="lowerLetter"/>
+      <w:lvlText w:val="%2."/>
+      <w:lvlJc w:val="left"/>
+      <w:pPr>
+        <w:ind w:left="1440" w:hanging="360"/>
+      </w:pPr>
+    </w:lvl>
+    <w:lvl w:ilvl="2" w:tplc="0409001B" w:tentative="1">
+      <w:start w:val="1"/>
+      <w:numFmt w:val="lowerRoman"/>
+      <w:lvlText w:val="%3."/>
+      <w:lvlJc w:val="right"/>
+      <w:pPr>
+        <w:ind w:left="2160" w:hanging="180"/>
+      </w:pPr>
+    </w:lvl>
+    <w:lvl w:ilvl="3" w:tplc="0409000F" w:tentative="1">
+      <w:start w:val="1"/>
+      <w:numFmt w:val="decimal"/>
+      <w:lvlText w:val="%4."/>
+      <w:lvlJc w:val="left"/>
+      <w:pPr>
+        <w:ind w:left="2880" w:hanging="360"/>
+      </w:pPr>
+    </w:lvl>
+    <w:lvl w:ilvl="4" w:tplc="04090019" w:tentative="1">
+      <w:start w:val="1"/>
+      <w:numFmt w:val="lowerLetter"/>
+      <w:lvlText w:val="%5."/>
+      <w:lvlJc w:val="left"/>
+      <w:pPr>
+        <w:ind w:left="3600" w:hanging="360"/>
+      </w:pPr>
+    </w:lvl>
+    <w:lvl w:ilvl="5" w:tplc="0409001B" w:tentative="1">
+      <w:start w:val="1"/>
+      <w:numFmt w:val="lowerRoman"/>
+      <w:lvlText w:val="%6."/>
+      <w:lvlJc w:val="right"/>
+      <w:pPr>
+        <w:ind w:left="4320" w:hanging="180"/>
+      </w:pPr>
+    </w:lvl>
+    <w:lvl w:ilvl="6" w:tplc="0409000F" w:tentative="1">
+      <w:start w:val="1"/>
+      <w:numFmt w:val="decimal"/>
+      <w:lvlText w:val="%7."/>
+      <w:lvlJc w:val="left"/>
+      <w:pPr>
+        <w:ind w:left="5040" w:hanging="360"/>
+      </w:pPr>
+    </w:lvl>
+    <w:lvl w:ilvl="7" w:tplc="04090019" w:tentative="1">
+      <w:start w:val="1"/>
+      <w:numFmt w:val="lowerLetter"/>
+      <w:lvlText w:val="%8."/>
+      <w:lvlJc w:val="left"/>
+      <w:pPr>
+        <w:ind w:left="5760" w:hanging="360"/>
+      </w:pPr>
+    </w:lvl>
+    <w:lvl w:ilvl="8" w:tplc="0409001B" w:tentative="1">
+      <w:start w:val="1"/>
+      <w:numFmt w:val="lowerRoman"/>
+      <w:lvlText w:val="%9."/>
+      <w:lvlJc w:val="right"/>
+      <w:pPr>
+        <w:ind w:left="6480" w:hanging="180"/>
+      </w:pPr>
+    </w:lvl>
+  </w:abstractNum>
+  <w:abstractNum w:abstractNumId="4" w15:restartNumberingAfterBreak="0">
     <w:nsid w:val="2023211D"/>
     <w:multiLevelType w:val="hybridMultilevel"/>
     <w:tmpl w:val="7B8C396C"/>
@@ -3083,7 +4392,7 @@
       </w:pPr>
     </w:lvl>
   </w:abstractNum>
-  <w:abstractNum w:abstractNumId="3" w15:restartNumberingAfterBreak="0">
+  <w:abstractNum w:abstractNumId="5" w15:restartNumberingAfterBreak="0">
     <w:nsid w:val="27577EBC"/>
     <w:multiLevelType w:val="hybridMultilevel"/>
     <w:tmpl w:val="B7D03FFC"/>
@@ -3172,7 +4481,7 @@
       </w:pPr>
     </w:lvl>
   </w:abstractNum>
-  <w:abstractNum w:abstractNumId="4" w15:restartNumberingAfterBreak="0">
+  <w:abstractNum w:abstractNumId="6" w15:restartNumberingAfterBreak="0">
     <w:nsid w:val="3C0E253A"/>
     <w:multiLevelType w:val="hybridMultilevel"/>
     <w:tmpl w:val="B6685838"/>
@@ -3261,7 +4570,120 @@
       </w:pPr>
     </w:lvl>
   </w:abstractNum>
-  <w:abstractNum w:abstractNumId="5" w15:restartNumberingAfterBreak="0">
+  <w:abstractNum w:abstractNumId="7" w15:restartNumberingAfterBreak="0">
+    <w:nsid w:val="4D207A9A"/>
+    <w:multiLevelType w:val="hybridMultilevel"/>
+    <w:tmpl w:val="A82E6DBA"/>
+    <w:lvl w:ilvl="0" w:tplc="5AEECB10">
+      <w:start w:val="1"/>
+      <w:numFmt w:val="bullet"/>
+      <w:lvlText w:val="-"/>
+      <w:lvlJc w:val="left"/>
+      <w:pPr>
+        <w:ind w:left="720" w:hanging="360"/>
+      </w:pPr>
+      <w:rPr>
+        <w:rFonts w:ascii="Times New Roman" w:eastAsiaTheme="minorHAnsi" w:hAnsi="Times New Roman" w:cs="Times New Roman" w:hint="default"/>
+      </w:rPr>
+    </w:lvl>
+    <w:lvl w:ilvl="1" w:tplc="04090003" w:tentative="1">
+      <w:start w:val="1"/>
+      <w:numFmt w:val="bullet"/>
+      <w:lvlText w:val="o"/>
+      <w:lvlJc w:val="left"/>
+      <w:pPr>
+        <w:ind w:left="1440" w:hanging="360"/>
+      </w:pPr>
+      <w:rPr>
+        <w:rFonts w:ascii="Courier New" w:hAnsi="Courier New" w:cs="Courier New" w:hint="default"/>
+      </w:rPr>
+    </w:lvl>
+    <w:lvl w:ilvl="2" w:tplc="04090005" w:tentative="1">
+      <w:start w:val="1"/>
+      <w:numFmt w:val="bullet"/>
+      <w:lvlText w:val=""/>
+      <w:lvlJc w:val="left"/>
+      <w:pPr>
+        <w:ind w:left="2160" w:hanging="360"/>
+      </w:pPr>
+      <w:rPr>
+        <w:rFonts w:ascii="Wingdings" w:hAnsi="Wingdings" w:hint="default"/>
+      </w:rPr>
+    </w:lvl>
+    <w:lvl w:ilvl="3" w:tplc="04090001" w:tentative="1">
+      <w:start w:val="1"/>
+      <w:numFmt w:val="bullet"/>
+      <w:lvlText w:val=""/>
+      <w:lvlJc w:val="left"/>
+      <w:pPr>
+        <w:ind w:left="2880" w:hanging="360"/>
+      </w:pPr>
+      <w:rPr>
+        <w:rFonts w:ascii="Symbol" w:hAnsi="Symbol" w:hint="default"/>
+      </w:rPr>
+    </w:lvl>
+    <w:lvl w:ilvl="4" w:tplc="04090003" w:tentative="1">
+      <w:start w:val="1"/>
+      <w:numFmt w:val="bullet"/>
+      <w:lvlText w:val="o"/>
+      <w:lvlJc w:val="left"/>
+      <w:pPr>
+        <w:ind w:left="3600" w:hanging="360"/>
+      </w:pPr>
+      <w:rPr>
+        <w:rFonts w:ascii="Courier New" w:hAnsi="Courier New" w:cs="Courier New" w:hint="default"/>
+      </w:rPr>
+    </w:lvl>
+    <w:lvl w:ilvl="5" w:tplc="04090005" w:tentative="1">
+      <w:start w:val="1"/>
+      <w:numFmt w:val="bullet"/>
+      <w:lvlText w:val=""/>
+      <w:lvlJc w:val="left"/>
+      <w:pPr>
+        <w:ind w:left="4320" w:hanging="360"/>
+      </w:pPr>
+      <w:rPr>
+        <w:rFonts w:ascii="Wingdings" w:hAnsi="Wingdings" w:hint="default"/>
+      </w:rPr>
+    </w:lvl>
+    <w:lvl w:ilvl="6" w:tplc="04090001" w:tentative="1">
+      <w:start w:val="1"/>
+      <w:numFmt w:val="bullet"/>
+      <w:lvlText w:val=""/>
+      <w:lvlJc w:val="left"/>
+      <w:pPr>
+        <w:ind w:left="5040" w:hanging="360"/>
+      </w:pPr>
+      <w:rPr>
+        <w:rFonts w:ascii="Symbol" w:hAnsi="Symbol" w:hint="default"/>
+      </w:rPr>
+    </w:lvl>
+    <w:lvl w:ilvl="7" w:tplc="04090003" w:tentative="1">
+      <w:start w:val="1"/>
+      <w:numFmt w:val="bullet"/>
+      <w:lvlText w:val="o"/>
+      <w:lvlJc w:val="left"/>
+      <w:pPr>
+        <w:ind w:left="5760" w:hanging="360"/>
+      </w:pPr>
+      <w:rPr>
+        <w:rFonts w:ascii="Courier New" w:hAnsi="Courier New" w:cs="Courier New" w:hint="default"/>
+      </w:rPr>
+    </w:lvl>
+    <w:lvl w:ilvl="8" w:tplc="04090005" w:tentative="1">
+      <w:start w:val="1"/>
+      <w:numFmt w:val="bullet"/>
+      <w:lvlText w:val=""/>
+      <w:lvlJc w:val="left"/>
+      <w:pPr>
+        <w:ind w:left="6480" w:hanging="360"/>
+      </w:pPr>
+      <w:rPr>
+        <w:rFonts w:ascii="Wingdings" w:hAnsi="Wingdings" w:hint="default"/>
+      </w:rPr>
+    </w:lvl>
+  </w:abstractNum>
+  <w:abstractNum w:abstractNumId="8" w15:restartNumberingAfterBreak="0">
     <w:nsid w:val="632E2CB8"/>
     <w:multiLevelType w:val="hybridMultilevel"/>
     <w:tmpl w:val="3D80B50A"/>
@@ -3350,7 +4772,96 @@
       </w:pPr>
     </w:lvl>
   </w:abstractNum>
-  <w:abstractNum w:abstractNumId="6" w15:restartNumberingAfterBreak="0">
+  <w:abstractNum w:abstractNumId="9" w15:restartNumberingAfterBreak="0">
+    <w:nsid w:val="65832470"/>
+    <w:multiLevelType w:val="hybridMultilevel"/>
+    <w:tmpl w:val="52064054"/>
+    <w:lvl w:ilvl="0" w:tplc="0409000F">
+      <w:start w:val="1"/>
+      <w:numFmt w:val="decimal"/>
+      <w:lvlText w:val="%1."/>
+      <w:lvlJc w:val="left"/>
+      <w:pPr>
+        <w:ind w:left="720" w:hanging="360"/>
+      </w:pPr>
+      <w:rPr>
+        <w:rFonts w:hint="default"/>
+      </w:rPr>
+    </w:lvl>
+    <w:lvl w:ilvl="1" w:tplc="04090019" w:tentative="1">
+      <w:start w:val="1"/>
+      <w:numFmt w:val="lowerLetter"/>
+      <w:lvlText w:val="%2."/>
+      <w:lvlJc w:val="left"/>
+      <w:pPr>
+        <w:ind w:left="1440" w:hanging="360"/>
+      </w:pPr>
+    </w:lvl>
+    <w:lvl w:ilvl="2" w:tplc="0409001B" w:tentative="1">
+      <w:start w:val="1"/>
+      <w:numFmt w:val="lowerRoman"/>
+      <w:lvlText w:val="%3."/>
+      <w:lvlJc w:val="right"/>
+      <w:pPr>
+        <w:ind w:left="2160" w:hanging="180"/>
+      </w:pPr>
+    </w:lvl>
+    <w:lvl w:ilvl="3" w:tplc="0409000F" w:tentative="1">
+      <w:start w:val="1"/>
+      <w:numFmt w:val="decimal"/>
+      <w:lvlText w:val="%4."/>
+      <w:lvlJc w:val="left"/>
+      <w:pPr>
+        <w:ind w:left="2880" w:hanging="360"/>
+      </w:pPr>
+    </w:lvl>
+    <w:lvl w:ilvl="4" w:tplc="04090019" w:tentative="1">
+      <w:start w:val="1"/>
+      <w:numFmt w:val="lowerLetter"/>
+      <w:lvlText w:val="%5."/>
+      <w:lvlJc w:val="left"/>
+      <w:pPr>
+        <w:ind w:left="3600" w:hanging="360"/>
+      </w:pPr>
+    </w:lvl>
+    <w:lvl w:ilvl="5" w:tplc="0409001B" w:tentative="1">
+      <w:start w:val="1"/>
+      <w:numFmt w:val="lowerRoman"/>
+      <w:lvlText w:val="%6."/>
+      <w:lvlJc w:val="right"/>
+      <w:pPr>
+        <w:ind w:left="4320" w:hanging="180"/>
+      </w:pPr>
+    </w:lvl>
+    <w:lvl w:ilvl="6" w:tplc="0409000F" w:tentative="1">
+      <w:start w:val="1"/>
+      <w:numFmt w:val="decimal"/>
+      <w:lvlText w:val="%7."/>
+      <w:lvlJc w:val="left"/>
+      <w:pPr>
+        <w:ind w:left="5040" w:hanging="360"/>
+      </w:pPr>
+    </w:lvl>
+    <w:lvl w:ilvl="7" w:tplc="04090019" w:tentative="1">
+      <w:start w:val="1"/>
+      <w:numFmt w:val="lowerLetter"/>
+      <w:lvlText w:val="%8."/>
+      <w:lvlJc w:val="left"/>
+      <w:pPr>
+        <w:ind w:left="5760" w:hanging="360"/>
+      </w:pPr>
+    </w:lvl>
+    <w:lvl w:ilvl="8" w:tplc="0409001B" w:tentative="1">
+      <w:start w:val="1"/>
+      <w:numFmt w:val="lowerRoman"/>
+      <w:lvlText w:val="%9."/>
+      <w:lvlJc w:val="right"/>
+      <w:pPr>
+        <w:ind w:left="6480" w:hanging="180"/>
+      </w:pPr>
+    </w:lvl>
+  </w:abstractNum>
+  <w:abstractNum w:abstractNumId="10" w15:restartNumberingAfterBreak="0">
     <w:nsid w:val="700C4FB5"/>
     <w:multiLevelType w:val="hybridMultilevel"/>
     <w:tmpl w:val="6CF0B174"/>
@@ -3463,7 +4974,7 @@
       </w:rPr>
     </w:lvl>
   </w:abstractNum>
-  <w:abstractNum w:abstractNumId="7" w15:restartNumberingAfterBreak="0">
+  <w:abstractNum w:abstractNumId="11" w15:restartNumberingAfterBreak="0">
     <w:nsid w:val="753B1C2A"/>
     <w:multiLevelType w:val="hybridMultilevel"/>
     <w:tmpl w:val="B7D03FFC"/>
@@ -3553,28 +5064,40 @@
     </w:lvl>
   </w:abstractNum>
   <w:num w:numId="1">
-    <w:abstractNumId w:val="1"/>
+    <w:abstractNumId w:val="2"/>
   </w:num>
   <w:num w:numId="2">
+    <w:abstractNumId w:val="10"/>
+  </w:num>
+  <w:num w:numId="3">
+    <w:abstractNumId w:val="8"/>
+  </w:num>
+  <w:num w:numId="4">
+    <w:abstractNumId w:val="4"/>
+  </w:num>
+  <w:num w:numId="5">
     <w:abstractNumId w:val="6"/>
   </w:num>
-  <w:num w:numId="3">
+  <w:num w:numId="6">
     <w:abstractNumId w:val="5"/>
   </w:num>
-  <w:num w:numId="4">
-    <w:abstractNumId w:val="2"/>
-  </w:num>
-  <w:num w:numId="5">
-    <w:abstractNumId w:val="4"/>
-  </w:num>
-  <w:num w:numId="6">
-    <w:abstractNumId w:val="3"/>
-  </w:num>
   <w:num w:numId="7">
-    <w:abstractNumId w:val="7"/>
+    <w:abstractNumId w:val="11"/>
   </w:num>
   <w:num w:numId="8">
     <w:abstractNumId w:val="0"/>
+  </w:num>
+  <w:num w:numId="9">
+    <w:abstractNumId w:val="3"/>
+  </w:num>
+  <w:num w:numId="10">
+    <w:abstractNumId w:val="1"/>
+  </w:num>
+  <w:num w:numId="11">
+    <w:abstractNumId w:val="9"/>
+  </w:num>
+  <w:num w:numId="12">
+    <w:abstractNumId w:val="7"/>
   </w:num>
 </w:numbering>
 </file>

</xml_diff>